<commit_message>
Front portal de noticias
</commit_message>
<xml_diff>
--- a/tabela de cores.docx
+++ b/tabela de cores.docx
@@ -1,201 +1,633 @@
 
 <file path=word/document.xml><?xml version="1.0" encoding="utf-8"?>
-<w:document xmlns:wpc="http://schemas.microsoft.com/office/word/2010/wordprocessingCanvas" xmlns:cx="http://schemas.microsoft.com/office/drawing/2014/chartex" xmlns:cx1="http://schemas.microsoft.com/office/drawing/2015/9/8/chartex" xmlns:cx2="http://schemas.microsoft.com/office/drawing/2015/10/21/chartex" xmlns:cx3="http://schemas.microsoft.com/office/drawing/2016/5/9/chartex" xmlns:cx4="http://schemas.microsoft.com/office/drawing/2016/5/10/chartex" xmlns:cx5="http://schemas.microsoft.com/office/drawing/2016/5/11/chartex" xmlns:cx6="http://schemas.microsoft.com/office/drawing/2016/5/12/chartex" xmlns:cx7="http://schemas.microsoft.com/office/drawing/2016/5/13/chartex" xmlns:cx8="http://schemas.microsoft.com/office/drawing/2016/5/14/chartex" xmlns:mc="http://schemas.openxmlformats.org/markup-compatibility/2006" xmlns:aink="http://schemas.microsoft.com/office/drawing/2016/ink" xmlns:am3d="http://schemas.microsoft.com/office/drawing/2017/model3d" xmlns:o="urn:schemas-microsoft-com:office:office" xmlns:r="http://schemas.openxmlformats.org/officeDocument/2006/relationships" xmlns:m="http://schemas.openxmlformats.org/officeDocument/2006/math" xmlns:v="urn:schemas-microsoft-com:vml" xmlns:wp14="http://schemas.microsoft.com/office/word/2010/wordprocessingDrawing" xmlns:wp="http://schemas.openxmlformats.org/drawingml/2006/wordprocessingDrawing" xmlns:w10="urn:schemas-microsoft-com:office:word" xmlns:w="http://schemas.openxmlformats.org/wordprocessingml/2006/main" xmlns:w14="http://schemas.microsoft.com/office/word/2010/wordml" xmlns:w15="http://schemas.microsoft.com/office/word/2012/wordml" xmlns:w16cid="http://schemas.microsoft.com/office/word/2016/wordml/cid" xmlns:w16se="http://schemas.microsoft.com/office/word/2015/wordml/symex" xmlns:wpg="http://schemas.microsoft.com/office/word/2010/wordprocessingGroup" xmlns:wpi="http://schemas.microsoft.com/office/word/2010/wordprocessingInk" xmlns:wne="http://schemas.microsoft.com/office/word/2006/wordml" xmlns:wps="http://schemas.microsoft.com/office/word/2010/wordprocessingShape" mc:Ignorable="w14 w15 w16se w16cid wp14">
+<w:document xmlns:wpc="http://schemas.microsoft.com/office/word/2010/wordprocessingCanvas" xmlns:cx="http://schemas.microsoft.com/office/drawing/2014/chartex" xmlns:cx1="http://schemas.microsoft.com/office/drawing/2015/9/8/chartex" xmlns:cx2="http://schemas.microsoft.com/office/drawing/2015/10/21/chartex" xmlns:cx3="http://schemas.microsoft.com/office/drawing/2016/5/9/chartex" xmlns:cx4="http://schemas.microsoft.com/office/drawing/2016/5/10/chartex" xmlns:cx5="http://schemas.microsoft.com/office/drawing/2016/5/11/chartex" xmlns:cx6="http://schemas.microsoft.com/office/drawing/2016/5/12/chartex" xmlns:cx7="http://schemas.microsoft.com/office/drawing/2016/5/13/chartex" xmlns:cx8="http://schemas.microsoft.com/office/drawing/2016/5/14/chartex" xmlns:mc="http://schemas.openxmlformats.org/markup-compatibility/2006" xmlns:aink="http://schemas.microsoft.com/office/drawing/2016/ink" xmlns:am3d="http://schemas.microsoft.com/office/drawing/2017/model3d" xmlns:o="urn:schemas-microsoft-com:office:office" xmlns:r="http://schemas.openxmlformats.org/officeDocument/2006/relationships" xmlns:m="http://schemas.openxmlformats.org/officeDocument/2006/math" xmlns:v="urn:schemas-microsoft-com:vml" xmlns:wp14="http://schemas.microsoft.com/office/word/2010/wordprocessingDrawing" xmlns:wp="http://schemas.openxmlformats.org/drawingml/2006/wordprocessingDrawing" xmlns:w10="urn:schemas-microsoft-com:office:word" xmlns:w="http://schemas.openxmlformats.org/wordprocessingml/2006/main" xmlns:w14="http://schemas.microsoft.com/office/word/2010/wordml" xmlns:w15="http://schemas.microsoft.com/office/word/2012/wordml" xmlns:w16cex="http://schemas.microsoft.com/office/word/2018/wordml/cex" xmlns:w16cid="http://schemas.microsoft.com/office/word/2016/wordml/cid" xmlns:w16="http://schemas.microsoft.com/office/word/2018/wordml" xmlns:w16se="http://schemas.microsoft.com/office/word/2015/wordml/symex" xmlns:wpg="http://schemas.microsoft.com/office/word/2010/wordprocessingGroup" xmlns:wpi="http://schemas.microsoft.com/office/word/2010/wordprocessingInk" xmlns:wne="http://schemas.microsoft.com/office/word/2006/wordml" xmlns:wps="http://schemas.microsoft.com/office/word/2010/wordprocessingShape" mc:Ignorable="w14 w15 w16se w16cid w16 w16cex wp14">
   <w:body>
+    <w:p>
+      <w:pPr>
+        <w:spacing w:after="0" w:line="240" w:lineRule="auto"/>
+        <w:rPr>
+          <w:rFonts w:ascii="Times New Roman" w:eastAsia="Times New Roman" w:hAnsi="Times New Roman" w:cs="Times New Roman"/>
+          <w:sz w:val="24"/>
+          <w:szCs w:val="24"/>
+          <w:lang w:eastAsia="pt-BR"/>
+        </w:rPr>
+      </w:pPr>
+    </w:p>
     <w:tbl>
       <w:tblPr>
-        <w:tblStyle w:val="Tabelacomgrade"/>
         <w:tblW w:w="0" w:type="auto"/>
+        <w:tblCellMar>
+          <w:top w:w="15" w:type="dxa"/>
+          <w:left w:w="15" w:type="dxa"/>
+          <w:bottom w:w="15" w:type="dxa"/>
+          <w:right w:w="15" w:type="dxa"/>
+        </w:tblCellMar>
         <w:tblLook w:val="04A0" w:firstRow="1" w:lastRow="0" w:firstColumn="1" w:lastColumn="0" w:noHBand="0" w:noVBand="1"/>
       </w:tblPr>
       <w:tblGrid>
-        <w:gridCol w:w="1698"/>
-        <w:gridCol w:w="1699"/>
-        <w:gridCol w:w="1699"/>
-        <w:gridCol w:w="1699"/>
-        <w:gridCol w:w="1699"/>
+        <w:gridCol w:w="1252"/>
+        <w:gridCol w:w="1296"/>
+        <w:gridCol w:w="1326"/>
+        <w:gridCol w:w="1326"/>
+        <w:gridCol w:w="1509"/>
       </w:tblGrid>
       <w:tr>
+        <w:trPr>
+          <w:trHeight w:val="1055"/>
+        </w:trPr>
         <w:tc>
           <w:tcPr>
-            <w:tcW w:w="1698" w:type="dxa"/>
+            <w:tcW w:w="0" w:type="auto"/>
+            <w:tcBorders>
+              <w:top w:val="single" w:sz="8" w:space="0" w:color="000000"/>
+              <w:left w:val="single" w:sz="8" w:space="0" w:color="000000"/>
+              <w:bottom w:val="single" w:sz="8" w:space="0" w:color="000000"/>
+              <w:right w:val="single" w:sz="8" w:space="0" w:color="000000"/>
+            </w:tcBorders>
+            <w:tcMar>
+              <w:top w:w="100" w:type="dxa"/>
+              <w:left w:w="100" w:type="dxa"/>
+              <w:bottom w:w="100" w:type="dxa"/>
+              <w:right w:w="100" w:type="dxa"/>
+            </w:tcMar>
+            <w:hideMark/>
           </w:tcPr>
           <w:p>
             <w:pPr>
-              <w:pStyle w:val="Pr-formataoHTML"/>
-              <w:rPr>
+              <w:spacing w:after="0" w:line="240" w:lineRule="auto"/>
+              <w:rPr>
+                <w:rFonts w:ascii="Times New Roman" w:eastAsia="Times New Roman" w:hAnsi="Times New Roman" w:cs="Times New Roman"/>
+                <w:sz w:val="24"/>
+                <w:szCs w:val="24"/>
+                <w:lang w:eastAsia="pt-BR"/>
+              </w:rPr>
+            </w:pPr>
+            <w:r>
+              <w:rPr>
+                <w:rFonts w:ascii="Arial" w:eastAsia="Times New Roman" w:hAnsi="Arial" w:cs="Arial"/>
                 <w:color w:val="000000"/>
                 <w:sz w:val="27"/>
                 <w:szCs w:val="27"/>
-              </w:rPr>
-            </w:pPr>
-            <w:r>
-              <w:rPr>
-                <w:color w:val="000000"/>
-                <w:sz w:val="27"/>
-                <w:szCs w:val="27"/>
+                <w:lang w:eastAsia="pt-BR"/>
               </w:rPr>
               <w:t>#010326</w:t>
             </w:r>
           </w:p>
-          <w:p/>
-        </w:tc>
-        <w:tc>
-          <w:tcPr>
-            <w:tcW w:w="1699" w:type="dxa"/>
-          </w:tcPr>
           <w:p>
             <w:pPr>
-              <w:pStyle w:val="Pr-formataoHTML"/>
-              <w:rPr>
+              <w:spacing w:before="240" w:after="0" w:line="240" w:lineRule="auto"/>
+              <w:rPr>
+                <w:rFonts w:ascii="Times New Roman" w:eastAsia="Times New Roman" w:hAnsi="Times New Roman" w:cs="Times New Roman"/>
+                <w:sz w:val="24"/>
+                <w:szCs w:val="24"/>
+                <w:lang w:eastAsia="pt-BR"/>
+              </w:rPr>
+            </w:pPr>
+            <w:r>
+              <w:rPr>
+                <w:rFonts w:ascii="Arial" w:eastAsia="Times New Roman" w:hAnsi="Arial" w:cs="Arial"/>
                 <w:color w:val="000000"/>
-                <w:sz w:val="27"/>
-                <w:szCs w:val="27"/>
-              </w:rPr>
-            </w:pPr>
-            <w:r>
-              <w:rPr>
-                <w:color w:val="000000"/>
-                <w:sz w:val="27"/>
-                <w:szCs w:val="27"/>
-              </w:rPr>
-              <w:t>#F2E205</w:t>
-            </w:r>
-          </w:p>
-          <w:p/>
-        </w:tc>
-        <w:tc>
-          <w:tcPr>
-            <w:tcW w:w="1699" w:type="dxa"/>
-          </w:tcPr>
-          <w:p>
-            <w:pPr>
-              <w:pStyle w:val="Pr-formataoHTML"/>
-              <w:rPr>
-                <w:color w:val="000000"/>
-                <w:sz w:val="27"/>
-                <w:szCs w:val="27"/>
-              </w:rPr>
-            </w:pPr>
-            <w:r>
-              <w:rPr>
-                <w:color w:val="000000"/>
-                <w:sz w:val="27"/>
-                <w:szCs w:val="27"/>
-              </w:rPr>
-              <w:t>#D9B814</w:t>
-            </w:r>
-          </w:p>
-          <w:p/>
-        </w:tc>
-        <w:tc>
-          <w:tcPr>
-            <w:tcW w:w="1699" w:type="dxa"/>
-          </w:tcPr>
-          <w:p>
-            <w:pPr>
-              <w:pStyle w:val="Pr-formataoHTML"/>
-              <w:rPr>
-                <w:color w:val="000000"/>
-                <w:sz w:val="27"/>
-                <w:szCs w:val="27"/>
-              </w:rPr>
-            </w:pPr>
-            <w:r>
-              <w:rPr>
-                <w:color w:val="000000"/>
-                <w:sz w:val="27"/>
-                <w:szCs w:val="27"/>
-              </w:rPr>
-              <w:t>#D9A714</w:t>
-            </w:r>
-          </w:p>
-          <w:p/>
-        </w:tc>
-        <w:tc>
-          <w:tcPr>
-            <w:tcW w:w="1699" w:type="dxa"/>
-          </w:tcPr>
-          <w:p>
-            <w:pPr>
-              <w:tabs>
-                <w:tab w:val="left" w:pos="916"/>
-                <w:tab w:val="left" w:pos="1832"/>
-                <w:tab w:val="left" w:pos="2748"/>
-                <w:tab w:val="left" w:pos="3664"/>
-                <w:tab w:val="left" w:pos="4580"/>
-                <w:tab w:val="left" w:pos="5496"/>
-                <w:tab w:val="left" w:pos="6412"/>
-                <w:tab w:val="left" w:pos="7328"/>
-                <w:tab w:val="left" w:pos="8244"/>
-                <w:tab w:val="left" w:pos="9160"/>
-                <w:tab w:val="left" w:pos="10076"/>
-                <w:tab w:val="left" w:pos="10992"/>
-                <w:tab w:val="left" w:pos="11908"/>
-                <w:tab w:val="left" w:pos="12824"/>
-                <w:tab w:val="left" w:pos="13740"/>
-                <w:tab w:val="left" w:pos="14656"/>
-              </w:tabs>
-              <w:rPr>
-                <w:rFonts w:ascii="Courier New" w:eastAsia="Times New Roman" w:hAnsi="Courier New" w:cs="Courier New"/>
-                <w:color w:val="000000"/>
-                <w:sz w:val="27"/>
-                <w:szCs w:val="27"/>
-                <w:lang w:eastAsia="pt-BR"/>
-              </w:rPr>
-            </w:pPr>
-            <w:r>
-              <w:rPr>
-                <w:rFonts w:ascii="Courier New" w:eastAsia="Times New Roman" w:hAnsi="Courier New" w:cs="Courier New"/>
-                <w:color w:val="000000"/>
-                <w:sz w:val="27"/>
-                <w:szCs w:val="27"/>
-                <w:lang w:eastAsia="pt-BR"/>
-              </w:rPr>
-              <w:t>#262626</w:t>
-            </w:r>
-          </w:p>
-          <w:p/>
-        </w:tc>
-      </w:tr>
-      <w:tr>
-        <w:tc>
-          <w:tcPr>
-            <w:tcW w:w="1698" w:type="dxa"/>
-            <w:shd w:val="clear" w:color="auto" w:fill="auto"/>
-          </w:tcPr>
-          <w:p>
-            <w:bookmarkStart w:id="0" w:name="_GoBack"/>
-            <w:bookmarkEnd w:id="0"/>
+                <w:lang w:eastAsia="pt-BR"/>
+              </w:rPr>
+              <w:t> </w:t>
+            </w:r>
           </w:p>
         </w:tc>
         <w:tc>
           <w:tcPr>
-            <w:tcW w:w="1699" w:type="dxa"/>
+            <w:tcW w:w="0" w:type="auto"/>
+            <w:tcBorders>
+              <w:top w:val="single" w:sz="8" w:space="0" w:color="000000"/>
+              <w:left w:val="single" w:sz="8" w:space="0" w:color="000000"/>
+              <w:bottom w:val="single" w:sz="8" w:space="0" w:color="000000"/>
+              <w:right w:val="single" w:sz="8" w:space="0" w:color="000000"/>
+            </w:tcBorders>
+            <w:tcMar>
+              <w:top w:w="100" w:type="dxa"/>
+              <w:left w:w="100" w:type="dxa"/>
+              <w:bottom w:w="100" w:type="dxa"/>
+              <w:right w:w="100" w:type="dxa"/>
+            </w:tcMar>
+            <w:hideMark/>
           </w:tcPr>
-          <w:p/>
+          <w:p>
+            <w:pPr>
+              <w:spacing w:after="0" w:line="240" w:lineRule="auto"/>
+              <w:rPr>
+                <w:rFonts w:ascii="Times New Roman" w:eastAsia="Times New Roman" w:hAnsi="Times New Roman" w:cs="Times New Roman"/>
+                <w:sz w:val="24"/>
+                <w:szCs w:val="24"/>
+                <w:lang w:eastAsia="pt-BR"/>
+              </w:rPr>
+            </w:pPr>
+            <w:r>
+              <w:rPr>
+                <w:rFonts w:ascii="Arial" w:eastAsia="Times New Roman" w:hAnsi="Arial" w:cs="Arial"/>
+                <w:color w:val="000000"/>
+                <w:sz w:val="27"/>
+                <w:szCs w:val="27"/>
+                <w:lang w:eastAsia="pt-BR"/>
+              </w:rPr>
+              <w:t>#F2E205</w:t>
+            </w:r>
+          </w:p>
+          <w:p>
+            <w:pPr>
+              <w:spacing w:before="240" w:after="0" w:line="240" w:lineRule="auto"/>
+              <w:rPr>
+                <w:rFonts w:ascii="Times New Roman" w:eastAsia="Times New Roman" w:hAnsi="Times New Roman" w:cs="Times New Roman"/>
+                <w:sz w:val="24"/>
+                <w:szCs w:val="24"/>
+                <w:lang w:eastAsia="pt-BR"/>
+              </w:rPr>
+            </w:pPr>
+            <w:r>
+              <w:rPr>
+                <w:rFonts w:ascii="Arial" w:eastAsia="Times New Roman" w:hAnsi="Arial" w:cs="Arial"/>
+                <w:color w:val="000000"/>
+                <w:lang w:eastAsia="pt-BR"/>
+              </w:rPr>
+              <w:t> </w:t>
+            </w:r>
+          </w:p>
         </w:tc>
         <w:tc>
           <w:tcPr>
-            <w:tcW w:w="1699" w:type="dxa"/>
+            <w:tcW w:w="0" w:type="auto"/>
+            <w:tcBorders>
+              <w:top w:val="single" w:sz="8" w:space="0" w:color="000000"/>
+              <w:left w:val="single" w:sz="8" w:space="0" w:color="000000"/>
+              <w:bottom w:val="single" w:sz="8" w:space="0" w:color="000000"/>
+              <w:right w:val="single" w:sz="8" w:space="0" w:color="000000"/>
+            </w:tcBorders>
+            <w:tcMar>
+              <w:top w:w="100" w:type="dxa"/>
+              <w:left w:w="100" w:type="dxa"/>
+              <w:bottom w:w="100" w:type="dxa"/>
+              <w:right w:w="100" w:type="dxa"/>
+            </w:tcMar>
+            <w:hideMark/>
           </w:tcPr>
-          <w:p/>
+          <w:p>
+            <w:pPr>
+              <w:spacing w:after="0" w:line="240" w:lineRule="auto"/>
+              <w:rPr>
+                <w:rFonts w:ascii="Times New Roman" w:eastAsia="Times New Roman" w:hAnsi="Times New Roman" w:cs="Times New Roman"/>
+                <w:sz w:val="24"/>
+                <w:szCs w:val="24"/>
+                <w:lang w:eastAsia="pt-BR"/>
+              </w:rPr>
+            </w:pPr>
+            <w:r>
+              <w:rPr>
+                <w:rFonts w:ascii="Arial" w:eastAsia="Times New Roman" w:hAnsi="Arial" w:cs="Arial"/>
+                <w:color w:val="000000"/>
+                <w:sz w:val="27"/>
+                <w:szCs w:val="27"/>
+                <w:lang w:eastAsia="pt-BR"/>
+              </w:rPr>
+              <w:t>#D9B814</w:t>
+            </w:r>
+          </w:p>
+          <w:p>
+            <w:pPr>
+              <w:spacing w:before="240" w:after="0" w:line="240" w:lineRule="auto"/>
+              <w:rPr>
+                <w:rFonts w:ascii="Times New Roman" w:eastAsia="Times New Roman" w:hAnsi="Times New Roman" w:cs="Times New Roman"/>
+                <w:sz w:val="24"/>
+                <w:szCs w:val="24"/>
+                <w:lang w:eastAsia="pt-BR"/>
+              </w:rPr>
+            </w:pPr>
+            <w:r>
+              <w:rPr>
+                <w:rFonts w:ascii="Arial" w:eastAsia="Times New Roman" w:hAnsi="Arial" w:cs="Arial"/>
+                <w:color w:val="000000"/>
+                <w:lang w:eastAsia="pt-BR"/>
+              </w:rPr>
+              <w:t> </w:t>
+            </w:r>
+          </w:p>
         </w:tc>
         <w:tc>
           <w:tcPr>
-            <w:tcW w:w="1699" w:type="dxa"/>
+            <w:tcW w:w="0" w:type="auto"/>
+            <w:tcBorders>
+              <w:top w:val="single" w:sz="8" w:space="0" w:color="000000"/>
+              <w:left w:val="single" w:sz="8" w:space="0" w:color="000000"/>
+              <w:bottom w:val="single" w:sz="8" w:space="0" w:color="000000"/>
+              <w:right w:val="single" w:sz="8" w:space="0" w:color="000000"/>
+            </w:tcBorders>
+            <w:tcMar>
+              <w:top w:w="100" w:type="dxa"/>
+              <w:left w:w="100" w:type="dxa"/>
+              <w:bottom w:w="100" w:type="dxa"/>
+              <w:right w:w="100" w:type="dxa"/>
+            </w:tcMar>
+            <w:hideMark/>
           </w:tcPr>
-          <w:p/>
+          <w:p>
+            <w:pPr>
+              <w:spacing w:after="0" w:line="240" w:lineRule="auto"/>
+              <w:rPr>
+                <w:rFonts w:ascii="Times New Roman" w:eastAsia="Times New Roman" w:hAnsi="Times New Roman" w:cs="Times New Roman"/>
+                <w:sz w:val="24"/>
+                <w:szCs w:val="24"/>
+                <w:lang w:eastAsia="pt-BR"/>
+              </w:rPr>
+            </w:pPr>
+            <w:r>
+              <w:rPr>
+                <w:rFonts w:ascii="Arial" w:eastAsia="Times New Roman" w:hAnsi="Arial" w:cs="Arial"/>
+                <w:color w:val="000000"/>
+                <w:sz w:val="27"/>
+                <w:szCs w:val="27"/>
+                <w:lang w:eastAsia="pt-BR"/>
+              </w:rPr>
+              <w:t>#D9A714</w:t>
+            </w:r>
+          </w:p>
+          <w:p>
+            <w:pPr>
+              <w:spacing w:before="240" w:after="0" w:line="240" w:lineRule="auto"/>
+              <w:rPr>
+                <w:rFonts w:ascii="Times New Roman" w:eastAsia="Times New Roman" w:hAnsi="Times New Roman" w:cs="Times New Roman"/>
+                <w:sz w:val="24"/>
+                <w:szCs w:val="24"/>
+                <w:lang w:eastAsia="pt-BR"/>
+              </w:rPr>
+            </w:pPr>
+            <w:r>
+              <w:rPr>
+                <w:rFonts w:ascii="Arial" w:eastAsia="Times New Roman" w:hAnsi="Arial" w:cs="Arial"/>
+                <w:color w:val="000000"/>
+                <w:lang w:eastAsia="pt-BR"/>
+              </w:rPr>
+              <w:t> </w:t>
+            </w:r>
+          </w:p>
         </w:tc>
         <w:tc>
           <w:tcPr>
-            <w:tcW w:w="1699" w:type="dxa"/>
+            <w:tcW w:w="0" w:type="auto"/>
+            <w:tcBorders>
+              <w:top w:val="single" w:sz="8" w:space="0" w:color="000000"/>
+              <w:left w:val="single" w:sz="8" w:space="0" w:color="000000"/>
+              <w:bottom w:val="single" w:sz="8" w:space="0" w:color="000000"/>
+              <w:right w:val="single" w:sz="8" w:space="0" w:color="000000"/>
+            </w:tcBorders>
+            <w:tcMar>
+              <w:top w:w="100" w:type="dxa"/>
+              <w:left w:w="100" w:type="dxa"/>
+              <w:bottom w:w="100" w:type="dxa"/>
+              <w:right w:w="100" w:type="dxa"/>
+            </w:tcMar>
+            <w:hideMark/>
           </w:tcPr>
-          <w:p/>
+          <w:p>
+            <w:pPr>
+              <w:spacing w:after="0" w:line="240" w:lineRule="auto"/>
+              <w:rPr>
+                <w:rFonts w:ascii="Times New Roman" w:eastAsia="Times New Roman" w:hAnsi="Times New Roman" w:cs="Times New Roman"/>
+                <w:sz w:val="24"/>
+                <w:szCs w:val="24"/>
+                <w:lang w:eastAsia="pt-BR"/>
+              </w:rPr>
+            </w:pPr>
+          </w:p>
+          <w:tbl>
+            <w:tblPr>
+              <w:tblW w:w="0" w:type="auto"/>
+              <w:tblCellMar>
+                <w:top w:w="15" w:type="dxa"/>
+                <w:left w:w="15" w:type="dxa"/>
+                <w:bottom w:w="15" w:type="dxa"/>
+                <w:right w:w="15" w:type="dxa"/>
+              </w:tblCellMar>
+              <w:tblLook w:val="04A0" w:firstRow="1" w:lastRow="0" w:firstColumn="1" w:lastColumn="0" w:noHBand="0" w:noVBand="1"/>
+            </w:tblPr>
+            <w:tblGrid>
+              <w:gridCol w:w="206"/>
+              <w:gridCol w:w="1083"/>
+            </w:tblGrid>
+            <w:tr>
+              <w:trPr>
+                <w:trHeight w:val="1055"/>
+              </w:trPr>
+              <w:tc>
+                <w:tcPr>
+                  <w:tcW w:w="0" w:type="auto"/>
+                  <w:tcBorders>
+                    <w:top w:val="single" w:sz="8" w:space="0" w:color="000000"/>
+                    <w:left w:val="single" w:sz="8" w:space="0" w:color="000000"/>
+                    <w:bottom w:val="single" w:sz="8" w:space="0" w:color="000000"/>
+                    <w:right w:val="single" w:sz="8" w:space="0" w:color="000000"/>
+                  </w:tcBorders>
+                  <w:tcMar>
+                    <w:top w:w="100" w:type="dxa"/>
+                    <w:left w:w="100" w:type="dxa"/>
+                    <w:bottom w:w="100" w:type="dxa"/>
+                    <w:right w:w="100" w:type="dxa"/>
+                  </w:tcMar>
+                  <w:hideMark/>
+                </w:tcPr>
+                <w:p>
+                  <w:pPr>
+                    <w:spacing w:after="0" w:line="240" w:lineRule="auto"/>
+                    <w:rPr>
+                      <w:rFonts w:ascii="Times New Roman" w:eastAsia="Times New Roman" w:hAnsi="Times New Roman" w:cs="Times New Roman"/>
+                      <w:sz w:val="24"/>
+                      <w:szCs w:val="24"/>
+                      <w:lang w:eastAsia="pt-BR"/>
+                    </w:rPr>
+                  </w:pPr>
+                </w:p>
+              </w:tc>
+              <w:tc>
+                <w:tcPr>
+                  <w:tcW w:w="0" w:type="auto"/>
+                  <w:tcBorders>
+                    <w:top w:val="single" w:sz="8" w:space="0" w:color="000000"/>
+                    <w:left w:val="single" w:sz="8" w:space="0" w:color="000000"/>
+                    <w:bottom w:val="single" w:sz="8" w:space="0" w:color="000000"/>
+                    <w:right w:val="single" w:sz="8" w:space="0" w:color="000000"/>
+                  </w:tcBorders>
+                  <w:tcMar>
+                    <w:top w:w="100" w:type="dxa"/>
+                    <w:left w:w="100" w:type="dxa"/>
+                    <w:bottom w:w="100" w:type="dxa"/>
+                    <w:right w:w="100" w:type="dxa"/>
+                  </w:tcMar>
+                  <w:hideMark/>
+                </w:tcPr>
+                <w:p>
+                  <w:pPr>
+                    <w:shd w:val="clear" w:color="auto" w:fill="282A36"/>
+                    <w:spacing w:before="240" w:after="0" w:line="240" w:lineRule="auto"/>
+                    <w:rPr>
+                      <w:rFonts w:ascii="Times New Roman" w:eastAsia="Times New Roman" w:hAnsi="Times New Roman" w:cs="Times New Roman"/>
+                      <w:sz w:val="24"/>
+                      <w:szCs w:val="24"/>
+                      <w:lang w:eastAsia="pt-BR"/>
+                    </w:rPr>
+                  </w:pPr>
+                  <w:r>
+                    <w:rPr>
+                      <w:rFonts w:ascii="Courier New" w:eastAsia="Times New Roman" w:hAnsi="Courier New" w:cs="Courier New"/>
+                      <w:color w:val="BD93F9"/>
+                      <w:sz w:val="21"/>
+                      <w:szCs w:val="21"/>
+                      <w:shd w:val="clear" w:color="auto" w:fill="EFC600"/>
+                      <w:lang w:eastAsia="pt-BR"/>
+                    </w:rPr>
+                    <w:t>#EFC600</w:t>
+                  </w:r>
+                </w:p>
+              </w:tc>
+            </w:tr>
+          </w:tbl>
+          <w:p>
+            <w:pPr>
+              <w:spacing w:before="240" w:after="0" w:line="240" w:lineRule="auto"/>
+              <w:rPr>
+                <w:rFonts w:ascii="Times New Roman" w:eastAsia="Times New Roman" w:hAnsi="Times New Roman" w:cs="Times New Roman"/>
+                <w:sz w:val="24"/>
+                <w:szCs w:val="24"/>
+                <w:lang w:eastAsia="pt-BR"/>
+              </w:rPr>
+            </w:pPr>
+          </w:p>
+        </w:tc>
+      </w:tr>
+      <w:tr>
+        <w:trPr>
+          <w:trHeight w:val="485"/>
+        </w:trPr>
+        <w:tc>
+          <w:tcPr>
+            <w:tcW w:w="0" w:type="auto"/>
+            <w:tcBorders>
+              <w:top w:val="single" w:sz="8" w:space="0" w:color="000000"/>
+              <w:left w:val="single" w:sz="8" w:space="0" w:color="000000"/>
+              <w:bottom w:val="single" w:sz="8" w:space="0" w:color="000000"/>
+              <w:right w:val="single" w:sz="8" w:space="0" w:color="000000"/>
+            </w:tcBorders>
+            <w:tcMar>
+              <w:top w:w="100" w:type="dxa"/>
+              <w:left w:w="100" w:type="dxa"/>
+              <w:bottom w:w="100" w:type="dxa"/>
+              <w:right w:w="100" w:type="dxa"/>
+            </w:tcMar>
+            <w:hideMark/>
+          </w:tcPr>
+          <w:p>
+            <w:pPr>
+              <w:spacing w:before="240" w:after="0" w:line="240" w:lineRule="auto"/>
+              <w:rPr>
+                <w:rFonts w:ascii="Times New Roman" w:eastAsia="Times New Roman" w:hAnsi="Times New Roman" w:cs="Times New Roman"/>
+                <w:sz w:val="24"/>
+                <w:szCs w:val="24"/>
+                <w:lang w:eastAsia="pt-BR"/>
+              </w:rPr>
+            </w:pPr>
+            <w:r>
+              <w:rPr>
+                <w:rFonts w:ascii="Arial" w:eastAsia="Times New Roman" w:hAnsi="Arial" w:cs="Arial"/>
+                <w:color w:val="FFFFFF"/>
+                <w:shd w:val="clear" w:color="auto" w:fill="151C48"/>
+                <w:lang w:eastAsia="pt-BR"/>
+              </w:rPr>
+              <w:t xml:space="preserve"> #151C48</w:t>
+            </w:r>
+          </w:p>
+        </w:tc>
+        <w:tc>
+          <w:tcPr>
+            <w:tcW w:w="0" w:type="auto"/>
+            <w:tcBorders>
+              <w:top w:val="single" w:sz="8" w:space="0" w:color="000000"/>
+              <w:left w:val="single" w:sz="8" w:space="0" w:color="000000"/>
+              <w:bottom w:val="single" w:sz="8" w:space="0" w:color="000000"/>
+              <w:right w:val="single" w:sz="8" w:space="0" w:color="000000"/>
+            </w:tcBorders>
+            <w:tcMar>
+              <w:top w:w="100" w:type="dxa"/>
+              <w:left w:w="100" w:type="dxa"/>
+              <w:bottom w:w="100" w:type="dxa"/>
+              <w:right w:w="100" w:type="dxa"/>
+            </w:tcMar>
+            <w:hideMark/>
+          </w:tcPr>
+          <w:p>
+            <w:pPr>
+              <w:spacing w:before="240" w:after="0" w:line="240" w:lineRule="auto"/>
+              <w:rPr>
+                <w:rFonts w:ascii="Times New Roman" w:eastAsia="Times New Roman" w:hAnsi="Times New Roman" w:cs="Times New Roman"/>
+                <w:sz w:val="24"/>
+                <w:szCs w:val="24"/>
+                <w:lang w:eastAsia="pt-BR"/>
+              </w:rPr>
+            </w:pPr>
+            <w:r>
+              <w:rPr>
+                <w:rFonts w:ascii="Arial" w:eastAsia="Times New Roman" w:hAnsi="Arial" w:cs="Arial"/>
+                <w:color w:val="000000"/>
+                <w:lang w:eastAsia="pt-BR"/>
+              </w:rPr>
+              <w:t xml:space="preserve"> </w:t>
+            </w:r>
+            <w:r>
+              <w:rPr>
+                <w:rFonts w:ascii="Arial" w:eastAsia="Times New Roman" w:hAnsi="Arial" w:cs="Arial"/>
+                <w:color w:val="000000"/>
+                <w:shd w:val="clear" w:color="auto" w:fill="174580"/>
+                <w:lang w:eastAsia="pt-BR"/>
+              </w:rPr>
+              <w:t>#174580</w:t>
+            </w:r>
+          </w:p>
+        </w:tc>
+        <w:tc>
+          <w:tcPr>
+            <w:tcW w:w="0" w:type="auto"/>
+            <w:tcBorders>
+              <w:top w:val="single" w:sz="8" w:space="0" w:color="000000"/>
+              <w:left w:val="single" w:sz="8" w:space="0" w:color="000000"/>
+              <w:bottom w:val="single" w:sz="8" w:space="0" w:color="000000"/>
+              <w:right w:val="single" w:sz="8" w:space="0" w:color="000000"/>
+            </w:tcBorders>
+            <w:tcMar>
+              <w:top w:w="100" w:type="dxa"/>
+              <w:left w:w="100" w:type="dxa"/>
+              <w:bottom w:w="100" w:type="dxa"/>
+              <w:right w:w="100" w:type="dxa"/>
+            </w:tcMar>
+            <w:hideMark/>
+          </w:tcPr>
+          <w:p>
+            <w:pPr>
+              <w:spacing w:before="240" w:after="0" w:line="240" w:lineRule="auto"/>
+              <w:rPr>
+                <w:rFonts w:ascii="Times New Roman" w:eastAsia="Times New Roman" w:hAnsi="Times New Roman" w:cs="Times New Roman"/>
+                <w:sz w:val="24"/>
+                <w:szCs w:val="24"/>
+                <w:lang w:eastAsia="pt-BR"/>
+              </w:rPr>
+            </w:pPr>
+            <w:r>
+              <w:rPr>
+                <w:rFonts w:ascii="Arial" w:eastAsia="Times New Roman" w:hAnsi="Arial" w:cs="Arial"/>
+                <w:color w:val="000000"/>
+                <w:lang w:eastAsia="pt-BR"/>
+              </w:rPr>
+              <w:t xml:space="preserve"> </w:t>
+            </w:r>
+            <w:r>
+              <w:rPr>
+                <w:rFonts w:ascii="Arial" w:eastAsia="Times New Roman" w:hAnsi="Arial" w:cs="Arial"/>
+                <w:color w:val="000000"/>
+                <w:shd w:val="clear" w:color="auto" w:fill="3B70A2"/>
+                <w:lang w:eastAsia="pt-BR"/>
+              </w:rPr>
+              <w:t>#3B70A2</w:t>
+            </w:r>
+          </w:p>
+        </w:tc>
+        <w:tc>
+          <w:tcPr>
+            <w:tcW w:w="0" w:type="auto"/>
+            <w:tcBorders>
+              <w:top w:val="single" w:sz="8" w:space="0" w:color="000000"/>
+              <w:left w:val="single" w:sz="8" w:space="0" w:color="000000"/>
+              <w:bottom w:val="single" w:sz="8" w:space="0" w:color="000000"/>
+              <w:right w:val="single" w:sz="8" w:space="0" w:color="000000"/>
+            </w:tcBorders>
+            <w:tcMar>
+              <w:top w:w="100" w:type="dxa"/>
+              <w:left w:w="100" w:type="dxa"/>
+              <w:bottom w:w="100" w:type="dxa"/>
+              <w:right w:w="100" w:type="dxa"/>
+            </w:tcMar>
+            <w:hideMark/>
+          </w:tcPr>
+          <w:p>
+            <w:pPr>
+              <w:spacing w:before="240" w:after="0" w:line="240" w:lineRule="auto"/>
+              <w:rPr>
+                <w:rFonts w:ascii="Times New Roman" w:eastAsia="Times New Roman" w:hAnsi="Times New Roman" w:cs="Times New Roman"/>
+                <w:sz w:val="24"/>
+                <w:szCs w:val="24"/>
+                <w:lang w:eastAsia="pt-BR"/>
+              </w:rPr>
+            </w:pPr>
+            <w:r>
+              <w:rPr>
+                <w:rFonts w:ascii="Arial" w:eastAsia="Times New Roman" w:hAnsi="Arial" w:cs="Arial"/>
+                <w:color w:val="000000"/>
+                <w:shd w:val="clear" w:color="auto" w:fill="00A1D7"/>
+                <w:lang w:eastAsia="pt-BR"/>
+              </w:rPr>
+              <w:t xml:space="preserve"> #00A1D7</w:t>
+            </w:r>
+          </w:p>
+        </w:tc>
+        <w:tc>
+          <w:tcPr>
+            <w:tcW w:w="0" w:type="auto"/>
+            <w:tcBorders>
+              <w:top w:val="single" w:sz="8" w:space="0" w:color="000000"/>
+              <w:left w:val="single" w:sz="8" w:space="0" w:color="000000"/>
+              <w:bottom w:val="single" w:sz="8" w:space="0" w:color="000000"/>
+              <w:right w:val="single" w:sz="8" w:space="0" w:color="000000"/>
+            </w:tcBorders>
+            <w:tcMar>
+              <w:top w:w="100" w:type="dxa"/>
+              <w:left w:w="100" w:type="dxa"/>
+              <w:bottom w:w="100" w:type="dxa"/>
+              <w:right w:w="100" w:type="dxa"/>
+            </w:tcMar>
+            <w:hideMark/>
+          </w:tcPr>
+          <w:p>
+            <w:pPr>
+              <w:spacing w:before="240" w:after="0" w:line="240" w:lineRule="auto"/>
+              <w:rPr>
+                <w:rFonts w:ascii="Times New Roman" w:eastAsia="Times New Roman" w:hAnsi="Times New Roman" w:cs="Times New Roman"/>
+                <w:sz w:val="24"/>
+                <w:szCs w:val="24"/>
+                <w:lang w:eastAsia="pt-BR"/>
+              </w:rPr>
+            </w:pPr>
+            <w:r>
+              <w:rPr>
+                <w:rFonts w:ascii="Arial" w:eastAsia="Times New Roman" w:hAnsi="Arial" w:cs="Arial"/>
+                <w:color w:val="000000"/>
+                <w:lang w:eastAsia="pt-BR"/>
+              </w:rPr>
+              <w:t xml:space="preserve"> </w:t>
+            </w:r>
+            <w:r>
+              <w:rPr>
+                <w:rFonts w:ascii="Arial" w:eastAsia="Times New Roman" w:hAnsi="Arial" w:cs="Arial"/>
+                <w:color w:val="000000"/>
+                <w:shd w:val="clear" w:color="auto" w:fill="70C2E8"/>
+                <w:lang w:eastAsia="pt-BR"/>
+              </w:rPr>
+              <w:t>#70C2E8</w:t>
+            </w:r>
+          </w:p>
         </w:tc>
       </w:tr>
     </w:tbl>
-    <w:p/>
+    <w:p>
+      <w:pPr>
+        <w:rPr>
+          <w:u w:val="single"/>
+        </w:rPr>
+      </w:pPr>
+      <w:bookmarkStart w:id="0" w:name="_GoBack"/>
+      <w:bookmarkEnd w:id="0"/>
+    </w:p>
     <w:sectPr>
       <w:pgSz w:w="11906" w:h="16838"/>
       <w:pgMar w:top="1417" w:right="1701" w:bottom="1417" w:left="1701" w:header="708" w:footer="708" w:gutter="0"/>
@@ -207,7 +639,7 @@
 </file>
 
 <file path=word/styles.xml><?xml version="1.0" encoding="utf-8"?>
-<w:styles xmlns:mc="http://schemas.openxmlformats.org/markup-compatibility/2006" xmlns:r="http://schemas.openxmlformats.org/officeDocument/2006/relationships" xmlns:w="http://schemas.openxmlformats.org/wordprocessingml/2006/main" xmlns:w14="http://schemas.microsoft.com/office/word/2010/wordml" xmlns:w15="http://schemas.microsoft.com/office/word/2012/wordml" xmlns:w16cid="http://schemas.microsoft.com/office/word/2016/wordml/cid" xmlns:w16se="http://schemas.microsoft.com/office/word/2015/wordml/symex" mc:Ignorable="w14 w15 w16se w16cid">
+<w:styles xmlns:mc="http://schemas.openxmlformats.org/markup-compatibility/2006" xmlns:r="http://schemas.openxmlformats.org/officeDocument/2006/relationships" xmlns:w="http://schemas.openxmlformats.org/wordprocessingml/2006/main" xmlns:w14="http://schemas.microsoft.com/office/word/2010/wordml" xmlns:w15="http://schemas.microsoft.com/office/word/2012/wordml" xmlns:w16cex="http://schemas.microsoft.com/office/word/2018/wordml/cex" xmlns:w16cid="http://schemas.microsoft.com/office/word/2016/wordml/cid" xmlns:w16="http://schemas.microsoft.com/office/word/2018/wordml" xmlns:w16se="http://schemas.microsoft.com/office/word/2015/wordml/symex" mc:Ignorable="w14 w15 w16se w16cid w16 w16cex">
   <w:docDefaults>
     <w:rPrDefault>
       <w:rPr>
@@ -701,6 +1133,23 @@
       <w:lang w:eastAsia="pt-BR"/>
     </w:rPr>
   </w:style>
+  <w:style w:type="paragraph" w:styleId="NormalWeb">
+    <w:name w:val="Normal (Web)"/>
+    <w:basedOn w:val="Normal"/>
+    <w:uiPriority w:val="99"/>
+    <w:semiHidden/>
+    <w:unhideWhenUsed/>
+    <w:rsid w:val="00076080"/>
+    <w:pPr>
+      <w:spacing w:before="100" w:beforeAutospacing="1" w:after="100" w:afterAutospacing="1" w:line="240" w:lineRule="auto"/>
+    </w:pPr>
+    <w:rPr>
+      <w:rFonts w:ascii="Times New Roman" w:eastAsia="Times New Roman" w:hAnsi="Times New Roman" w:cs="Times New Roman"/>
+      <w:sz w:val="24"/>
+      <w:szCs w:val="24"/>
+      <w:lang w:eastAsia="pt-BR"/>
+    </w:rPr>
+  </w:style>
 </w:styles>
 </file>
 

</xml_diff>